<commit_message>
2nd push for Foundations assignment
</commit_message>
<xml_diff>
--- a/Weekly Web Assignment Word Doc.docx
+++ b/Weekly Web Assignment Word Doc.docx
@@ -48,6 +48,17 @@
         </w:rPr>
         <w:t xml:space="preserve">GitHub link to my repository to my source code – </w:t>
       </w:r>
+      <w:hyperlink r:id="rId6" w:history="1">
+        <w:r>
+          <w:rPr>
+            <w:rStyle w:val="Hyperlink"/>
+          </w:rPr>
+          <w:t>https://github.com/Razor2b/CSIS410BRINKLEY</w:t>
+        </w:r>
+      </w:hyperlink>
+      <w:r>
+        <w:t xml:space="preserve"> </w:t>
+      </w:r>
     </w:p>
     <w:p>
       <w:pPr>
@@ -64,6 +75,13 @@
         </w:rPr>
         <w:t xml:space="preserve">The URL to my website – </w:t>
       </w:r>
+      <w:r>
+        <w:rPr>
+          <w:sz w:val="24"/>
+          <w:szCs w:val="24"/>
+        </w:rPr>
+        <w:t>razorlovestocode.com</w:t>
+      </w:r>
     </w:p>
     <w:p>
       <w:pPr>
@@ -78,39 +96,11 @@
           <w:sz w:val="24"/>
           <w:szCs w:val="24"/>
         </w:rPr>
-        <w:t>The honesty statement</w:t>
-      </w:r>
-      <w:r>
-        <w:rPr>
-          <w:sz w:val="24"/>
-          <w:szCs w:val="24"/>
-        </w:rPr>
-        <w:t xml:space="preserve"> </w:t>
-      </w:r>
-      <w:r>
-        <w:rPr>
-          <w:sz w:val="24"/>
-          <w:szCs w:val="24"/>
-        </w:rPr>
-        <w:t>– I</w:t>
-      </w:r>
-      <w:r>
-        <w:rPr>
-          <w:sz w:val="24"/>
-          <w:szCs w:val="24"/>
-        </w:rPr>
-        <w:t>, Rachel Brinkley,</w:t>
-      </w:r>
-      <w:r>
-        <w:rPr>
-          <w:sz w:val="24"/>
-          <w:szCs w:val="24"/>
-        </w:rPr>
-        <w:t xml:space="preserve"> promise I wrote this code, line by line, not using any help or any previous code.</w:t>
+        <w:t>The honesty statement – I, Rachel Brinkley, promise I wrote this code, line by line, not using any help or any previous code.</w:t>
       </w:r>
     </w:p>
     <w:sectPr>
-      <w:headerReference w:type="default" r:id="rId6"/>
+      <w:headerReference w:type="default" r:id="rId7"/>
       <w:pgSz w:w="12240" w:h="15840"/>
       <w:pgMar w:top="1440" w:right="1440" w:bottom="1440" w:left="1440" w:header="720" w:footer="720" w:gutter="0"/>
       <w:cols w:space="720"/>
@@ -660,6 +650,29 @@
     <w:uiPriority w:val="99"/>
     <w:rsid w:val="00AB1D0E"/>
   </w:style>
+  <w:style w:type="character" w:styleId="Hyperlink">
+    <w:name w:val="Hyperlink"/>
+    <w:basedOn w:val="DefaultParagraphFont"/>
+    <w:uiPriority w:val="99"/>
+    <w:unhideWhenUsed/>
+    <w:rsid w:val="00C42005"/>
+    <w:rPr>
+      <w:color w:val="0563C1" w:themeColor="hyperlink"/>
+      <w:u w:val="single"/>
+    </w:rPr>
+  </w:style>
+  <w:style w:type="character" w:styleId="UnresolvedMention">
+    <w:name w:val="Unresolved Mention"/>
+    <w:basedOn w:val="DefaultParagraphFont"/>
+    <w:uiPriority w:val="99"/>
+    <w:semiHidden/>
+    <w:unhideWhenUsed/>
+    <w:rsid w:val="00C42005"/>
+    <w:rPr>
+      <w:color w:val="605E5C"/>
+      <w:shd w:val="clear" w:color="auto" w:fill="E1DFDD"/>
+    </w:rPr>
+  </w:style>
 </w:styles>
 </file>
 

</xml_diff>

<commit_message>
6th push for Forms Assignment
</commit_message>
<xml_diff>
--- a/Weekly Web Assignment Word Doc.docx
+++ b/Weekly Web Assignment Word Doc.docx
@@ -75,13 +75,16 @@
         </w:rPr>
         <w:t xml:space="preserve">The URL to my website – </w:t>
       </w:r>
-      <w:r>
-        <w:rPr>
-          <w:sz w:val="24"/>
-          <w:szCs w:val="24"/>
-        </w:rPr>
-        <w:t>razorlovestocode.com</w:t>
-      </w:r>
+      <w:hyperlink r:id="rId7" w:history="1">
+        <w:r>
+          <w:rPr>
+            <w:rStyle w:val="Hyperlink"/>
+            <w:sz w:val="24"/>
+            <w:szCs w:val="24"/>
+          </w:rPr>
+          <w:t>https://razorlovestocode.com/index.php</w:t>
+        </w:r>
+      </w:hyperlink>
     </w:p>
     <w:p>
       <w:pPr>
@@ -96,11 +99,41 @@
           <w:sz w:val="24"/>
           <w:szCs w:val="24"/>
         </w:rPr>
+        <w:tab/>
+      </w:r>
+      <w:r>
+        <w:rPr>
+          <w:sz w:val="24"/>
+          <w:szCs w:val="24"/>
+        </w:rPr>
+        <w:tab/>
+      </w:r>
+      <w:r>
+        <w:rPr>
+          <w:sz w:val="24"/>
+          <w:szCs w:val="24"/>
+        </w:rPr>
+        <w:tab/>
+      </w:r>
+    </w:p>
+    <w:p>
+      <w:pPr>
+        <w:spacing w:before="240"/>
+        <w:rPr>
+          <w:sz w:val="24"/>
+          <w:szCs w:val="24"/>
+        </w:rPr>
+      </w:pPr>
+      <w:r>
+        <w:rPr>
+          <w:sz w:val="24"/>
+          <w:szCs w:val="24"/>
+        </w:rPr>
         <w:t>The honesty statement – I, Rachel Brinkley, promise I wrote this code, line by line, not using any help or any previous code.</w:t>
       </w:r>
     </w:p>
     <w:sectPr>
-      <w:headerReference w:type="default" r:id="rId7"/>
+      <w:headerReference w:type="default" r:id="rId8"/>
       <w:pgSz w:w="12240" w:h="15840"/>
       <w:pgMar w:top="1440" w:right="1440" w:bottom="1440" w:left="1440" w:header="720" w:footer="720" w:gutter="0"/>
       <w:cols w:space="720"/>

</xml_diff>